<commit_message>
Scene 2+3 und start 4
</commit_message>
<xml_diff>
--- a/Screenplay.docx
+++ b/Screenplay.docx
@@ -1470,6 +1470,8 @@
       <w:r>
         <w:rPr>
           <w:rFonts w:ascii="Courier New" w:hAnsi="Courier New" w:cs="Courier New"/>
+          <w:i/>
+          <w:iCs/>
         </w:rPr>
         <w:tab/>
       </w:r>
@@ -1479,7 +1481,31 @@
           <w:i/>
           <w:iCs/>
         </w:rPr>
-        <w:t>Meet my family: my mum Claire, my dad Frank, and my older brother Will. We were always a close-knitted family. But I can't remember anything from the past, they said I had a terrible car accident.</w:t>
+        <w:t>Family. My mum C</w:t>
+      </w:r>
+      <w:r>
+        <w:rPr>
+          <w:rFonts w:ascii="Courier New" w:hAnsi="Courier New" w:cs="Courier New"/>
+          <w:i/>
+          <w:iCs/>
+        </w:rPr>
+        <w:t>l</w:t>
+      </w:r>
+      <w:r>
+        <w:rPr>
+          <w:rFonts w:ascii="Courier New" w:hAnsi="Courier New" w:cs="Courier New"/>
+          <w:i/>
+          <w:iCs/>
+        </w:rPr>
+        <w:t xml:space="preserve">aire, my dad Frank and my brother Will. </w:t>
+      </w:r>
+      <w:r>
+        <w:rPr>
+          <w:rFonts w:ascii="Courier New" w:hAnsi="Courier New" w:cs="Courier New"/>
+          <w:i/>
+          <w:iCs/>
+        </w:rPr>
+        <w:t>We were always a close-knitted family. But I can't remember anything from the past, they said I had a terrible car accident.</w:t>
       </w:r>
     </w:p>
     <w:p>
@@ -1952,6 +1978,51 @@
         </w:rPr>
         <w:t xml:space="preserve">The noise comes from the hallway. </w:t>
       </w:r>
+    </w:p>
+    <w:p>
+      <w:pPr>
+        <w:rPr>
+          <w:rFonts w:ascii="Courier New" w:hAnsi="Courier New" w:cs="Courier New"/>
+        </w:rPr>
+      </w:pPr>
+    </w:p>
+    <w:p>
+      <w:pPr>
+        <w:rPr>
+          <w:rFonts w:ascii="Courier New" w:hAnsi="Courier New" w:cs="Courier New"/>
+          <w:i/>
+          <w:iCs/>
+        </w:rPr>
+      </w:pPr>
+      <w:r>
+        <w:rPr>
+          <w:rFonts w:ascii="Courier New" w:hAnsi="Courier New" w:cs="Courier New"/>
+        </w:rPr>
+        <w:tab/>
+      </w:r>
+      <w:r>
+        <w:rPr>
+          <w:rFonts w:ascii="Courier New" w:hAnsi="Courier New" w:cs="Courier New"/>
+          <w:i/>
+          <w:iCs/>
+        </w:rPr>
+        <w:t xml:space="preserve">Noise </w:t>
+      </w:r>
+      <w:r>
+        <w:rPr>
+          <w:rFonts w:ascii="Courier New" w:hAnsi="Courier New" w:cs="Courier New"/>
+          <w:i/>
+          <w:iCs/>
+        </w:rPr>
+        <w:t>from the hallway…</w:t>
+      </w:r>
+    </w:p>
+    <w:p>
+      <w:pPr>
+        <w:rPr>
+          <w:rFonts w:ascii="Courier New" w:hAnsi="Courier New" w:cs="Courier New"/>
+        </w:rPr>
+      </w:pPr>
     </w:p>
     <w:p>
       <w:pPr>
@@ -2043,6 +2114,29 @@
       <w:pPr>
         <w:rPr>
           <w:rFonts w:ascii="Courier New" w:hAnsi="Courier New" w:cs="Courier New"/>
+          <w:i/>
+          <w:iCs/>
+        </w:rPr>
+      </w:pPr>
+      <w:r>
+        <w:rPr>
+          <w:rFonts w:ascii="Courier New" w:hAnsi="Courier New" w:cs="Courier New"/>
+        </w:rPr>
+        <w:tab/>
+      </w:r>
+      <w:r>
+        <w:rPr>
+          <w:rFonts w:ascii="Courier New" w:hAnsi="Courier New" w:cs="Courier New"/>
+          <w:i/>
+          <w:iCs/>
+        </w:rPr>
+        <w:t>No, the nail went through the wall. It sounds like there are stairs on the other side</w:t>
+      </w:r>
+    </w:p>
+    <w:p>
+      <w:pPr>
+        <w:rPr>
+          <w:rFonts w:ascii="Courier New" w:hAnsi="Courier New" w:cs="Courier New"/>
         </w:rPr>
       </w:pPr>
       <w:r>
@@ -2168,6 +2262,7 @@
         <w:rPr>
           <w:rFonts w:ascii="Courier New" w:hAnsi="Courier New" w:cs="Courier New"/>
         </w:rPr>
+        <w:lastRenderedPageBreak/>
         <w:tab/>
       </w:r>
       <w:r>
@@ -2222,6 +2317,14 @@
           <w:iCs/>
         </w:rPr>
         <w:t>It’s mums bank account…</w:t>
+      </w:r>
+      <w:r>
+        <w:rPr>
+          <w:rFonts w:ascii="Courier New" w:hAnsi="Courier New" w:cs="Courier New"/>
+          <w:i/>
+          <w:iCs/>
+        </w:rPr>
+        <w:t>let’s keep it for now!</w:t>
       </w:r>
     </w:p>
     <w:p>
@@ -2645,6 +2748,7 @@
         <w:rPr>
           <w:rFonts w:ascii="Courier New" w:hAnsi="Courier New" w:cs="Courier New"/>
         </w:rPr>
+        <w:lastRenderedPageBreak/>
         <w:t>Dad</w:t>
       </w:r>
     </w:p>
@@ -2710,7 +2814,6 @@
           <w:bCs/>
           <w:u w:val="single"/>
         </w:rPr>
-        <w:lastRenderedPageBreak/>
         <w:t xml:space="preserve">2. </w:t>
       </w:r>
       <w:r>
@@ -3209,7 +3312,6 @@
         <w:rPr>
           <w:rFonts w:ascii="Courier New" w:hAnsi="Courier New" w:cs="Courier New"/>
         </w:rPr>
-        <w:lastRenderedPageBreak/>
         <w:t>Bedroom</w:t>
       </w:r>
     </w:p>
@@ -3652,6 +3754,7 @@
           <w:i/>
           <w:iCs/>
         </w:rPr>
+        <w:lastRenderedPageBreak/>
         <w:t>Even a bed, why is there a bed? Is there a night light next to it? I think so, let's try it!</w:t>
       </w:r>
     </w:p>
@@ -3684,155 +3787,381 @@
           <w:i/>
           <w:iCs/>
         </w:rPr>
+        <w:t>Ahhh</w:t>
+      </w:r>
+      <w:proofErr w:type="spellEnd"/>
+      <w:r>
+        <w:rPr>
+          <w:rFonts w:ascii="Courier New" w:hAnsi="Courier New" w:cs="Courier New"/>
+          <w:i/>
+          <w:iCs/>
+        </w:rPr>
+        <w:t xml:space="preserve"> wow, the room is bigger than I thought. But wait on the floor...</w:t>
+      </w:r>
+      <w:r>
+        <w:rPr>
+          <w:rFonts w:ascii="Courier New" w:hAnsi="Courier New" w:cs="Courier New"/>
+          <w:i/>
+          <w:iCs/>
+        </w:rPr>
+        <w:t>, I didn’t see that before.</w:t>
+      </w:r>
+    </w:p>
+    <w:p>
+      <w:pPr>
+        <w:rPr>
+          <w:rFonts w:ascii="Courier New" w:hAnsi="Courier New" w:cs="Courier New"/>
+        </w:rPr>
+      </w:pPr>
+      <w:r>
+        <w:rPr>
+          <w:rFonts w:ascii="Courier New" w:hAnsi="Courier New" w:cs="Courier New"/>
+        </w:rPr>
+        <w:t xml:space="preserve">Ankle cuffs are connected to a metal pipe. </w:t>
+      </w:r>
+    </w:p>
+    <w:p>
+      <w:pPr>
+        <w:ind w:firstLine="708"/>
+        <w:rPr>
+          <w:rFonts w:ascii="Courier New" w:hAnsi="Courier New" w:cs="Courier New"/>
+          <w:i/>
+          <w:iCs/>
+        </w:rPr>
+      </w:pPr>
+      <w:proofErr w:type="gramStart"/>
+      <w:r>
+        <w:rPr>
+          <w:rFonts w:ascii="Courier New" w:hAnsi="Courier New" w:cs="Courier New"/>
+          <w:i/>
+          <w:iCs/>
+        </w:rPr>
+        <w:t>Shit</w:t>
+      </w:r>
+      <w:proofErr w:type="gramEnd"/>
+      <w:r>
+        <w:rPr>
+          <w:rFonts w:ascii="Courier New" w:hAnsi="Courier New" w:cs="Courier New"/>
+          <w:i/>
+          <w:iCs/>
+        </w:rPr>
+        <w:t>, this is getting way too creepy, I want to go back upstairs.</w:t>
+      </w:r>
+    </w:p>
+    <w:p>
+      <w:pPr>
+        <w:rPr>
+          <w:rFonts w:ascii="Courier New" w:hAnsi="Courier New" w:cs="Courier New"/>
+        </w:rPr>
+      </w:pPr>
+      <w:r>
+        <w:rPr>
+          <w:rFonts w:ascii="Courier New" w:hAnsi="Courier New" w:cs="Courier New"/>
+        </w:rPr>
+        <w:t xml:space="preserve">Valeria runs upstairs and climbs through the small hole in the wall. </w:t>
+      </w:r>
+    </w:p>
+    <w:p>
+      <w:pPr>
+        <w:ind w:firstLine="708"/>
+        <w:rPr>
+          <w:rFonts w:ascii="Courier New" w:hAnsi="Courier New" w:cs="Courier New"/>
+          <w:i/>
+          <w:iCs/>
+        </w:rPr>
+      </w:pPr>
+      <w:r>
+        <w:rPr>
+          <w:rFonts w:ascii="Courier New" w:hAnsi="Courier New" w:cs="Courier New"/>
+          <w:i/>
+          <w:iCs/>
+        </w:rPr>
+        <w:t>Let's put up the painting, so it won't be so scary to see the room through the hole in the wall.</w:t>
+      </w:r>
+    </w:p>
+    <w:p>
+      <w:pPr>
+        <w:rPr>
+          <w:rFonts w:ascii="Courier New" w:hAnsi="Courier New" w:cs="Courier New"/>
+        </w:rPr>
+      </w:pPr>
+    </w:p>
+    <w:p>
+      <w:pPr>
+        <w:rPr>
+          <w:rFonts w:ascii="Courier New" w:hAnsi="Courier New" w:cs="Courier New"/>
+        </w:rPr>
+      </w:pPr>
+    </w:p>
+    <w:p>
+      <w:pPr>
+        <w:rPr>
+          <w:rFonts w:ascii="Courier New" w:hAnsi="Courier New" w:cs="Courier New"/>
+        </w:rPr>
+      </w:pPr>
+      <w:r>
+        <w:rPr>
+          <w:rFonts w:ascii="Courier New" w:hAnsi="Courier New" w:cs="Courier New"/>
+          <w:highlight w:val="yellow"/>
+        </w:rPr>
+        <w:t>If B:</w:t>
+      </w:r>
+    </w:p>
+    <w:p>
+      <w:pPr>
+        <w:rPr>
+          <w:rFonts w:ascii="Courier New" w:hAnsi="Courier New" w:cs="Courier New"/>
+          <w:i/>
+          <w:iCs/>
+        </w:rPr>
+      </w:pPr>
+      <w:r>
+        <w:rPr>
+          <w:rFonts w:ascii="Courier New" w:hAnsi="Courier New" w:cs="Courier New"/>
+          <w:i/>
+          <w:iCs/>
+        </w:rPr>
+        <w:t xml:space="preserve">I know my family is well off, but we used to never talk about money. It wasn't something to discuss during dinners, at least not that I remember of. </w:t>
+      </w:r>
+    </w:p>
+    <w:p>
+      <w:pPr>
+        <w:rPr>
+          <w:rFonts w:ascii="Courier New" w:hAnsi="Courier New" w:cs="Courier New"/>
+        </w:rPr>
+      </w:pPr>
+      <w:r>
+        <w:rPr>
+          <w:rFonts w:ascii="Courier New" w:hAnsi="Courier New" w:cs="Courier New"/>
+        </w:rPr>
+        <w:t>At the dinner table</w:t>
+      </w:r>
+    </w:p>
+    <w:p>
+      <w:pPr>
+        <w:jc w:val="center"/>
+        <w:rPr>
+          <w:rFonts w:ascii="Courier New" w:hAnsi="Courier New" w:cs="Courier New"/>
+        </w:rPr>
+      </w:pPr>
+      <w:r>
+        <w:rPr>
+          <w:rFonts w:ascii="Courier New" w:hAnsi="Courier New" w:cs="Courier New"/>
+        </w:rPr>
+        <w:t>Dad</w:t>
+      </w:r>
+    </w:p>
+    <w:p>
+      <w:pPr>
+        <w:rPr>
+          <w:rFonts w:ascii="Courier New" w:hAnsi="Courier New" w:cs="Courier New"/>
+        </w:rPr>
+      </w:pPr>
+      <w:r>
+        <w:rPr>
+          <w:rFonts w:ascii="Courier New" w:hAnsi="Courier New" w:cs="Courier New"/>
+        </w:rPr>
+        <w:t>Valeria, do you know how much you have on your bank account?</w:t>
+      </w:r>
+    </w:p>
+    <w:p>
+      <w:pPr>
+        <w:jc w:val="center"/>
+        <w:rPr>
+          <w:rFonts w:ascii="Courier New" w:hAnsi="Courier New" w:cs="Courier New"/>
+        </w:rPr>
+      </w:pPr>
+      <w:r>
+        <w:rPr>
+          <w:rFonts w:ascii="Courier New" w:hAnsi="Courier New" w:cs="Courier New"/>
+        </w:rPr>
+        <w:t>Valeria</w:t>
+      </w:r>
+    </w:p>
+    <w:p>
+      <w:pPr>
+        <w:rPr>
+          <w:rFonts w:ascii="Courier New" w:hAnsi="Courier New" w:cs="Courier New"/>
+        </w:rPr>
+      </w:pPr>
+      <w:r>
+        <w:rPr>
+          <w:rFonts w:ascii="Courier New" w:hAnsi="Courier New" w:cs="Courier New"/>
+        </w:rPr>
+        <w:t xml:space="preserve">Dad, don't you remember, you guys never wanted me to </w:t>
+      </w:r>
+      <w:r>
+        <w:rPr>
+          <w:rFonts w:ascii="Courier New" w:hAnsi="Courier New" w:cs="Courier New"/>
+        </w:rPr>
+        <w:t>spend</w:t>
+      </w:r>
+      <w:r>
+        <w:rPr>
+          <w:rFonts w:ascii="Courier New" w:hAnsi="Courier New" w:cs="Courier New"/>
+        </w:rPr>
+        <w:t xml:space="preserve"> much money, so you gave me my allowance in cash every month. I don't have access to my bank account. Only you have.</w:t>
+      </w:r>
+    </w:p>
+    <w:p>
+      <w:pPr>
+        <w:jc w:val="center"/>
+        <w:rPr>
+          <w:rFonts w:ascii="Courier New" w:hAnsi="Courier New" w:cs="Courier New"/>
+        </w:rPr>
+      </w:pPr>
+      <w:r>
+        <w:rPr>
+          <w:rFonts w:ascii="Courier New" w:hAnsi="Courier New" w:cs="Courier New"/>
+        </w:rPr>
+        <w:t>Dad</w:t>
+      </w:r>
+    </w:p>
+    <w:p>
+      <w:pPr>
+        <w:rPr>
+          <w:rFonts w:ascii="Courier New" w:hAnsi="Courier New" w:cs="Courier New"/>
+        </w:rPr>
+      </w:pPr>
+      <w:r>
+        <w:rPr>
+          <w:rFonts w:ascii="Courier New" w:hAnsi="Courier New" w:cs="Courier New"/>
+        </w:rPr>
+        <w:t>Ah right, I must be getting old, I forgot, yes of course, in cash. But in case of emergency, you know where to get it, right?</w:t>
+      </w:r>
+    </w:p>
+    <w:p>
+      <w:pPr>
+        <w:jc w:val="center"/>
+        <w:rPr>
+          <w:rFonts w:ascii="Courier New" w:hAnsi="Courier New" w:cs="Courier New"/>
+        </w:rPr>
+      </w:pPr>
+      <w:r>
+        <w:rPr>
+          <w:rFonts w:ascii="Courier New" w:hAnsi="Courier New" w:cs="Courier New"/>
+        </w:rPr>
+        <w:t>Valeria</w:t>
+      </w:r>
+    </w:p>
+    <w:p>
+      <w:pPr>
+        <w:rPr>
+          <w:rFonts w:ascii="Courier New" w:hAnsi="Courier New" w:cs="Courier New"/>
+        </w:rPr>
+      </w:pPr>
+      <w:r>
+        <w:rPr>
+          <w:rFonts w:ascii="Courier New" w:hAnsi="Courier New" w:cs="Courier New"/>
+        </w:rPr>
+        <w:t xml:space="preserve">Yeah, in your office, you showed me when I turned 16. Don't worry, why would there be an emergency? </w:t>
+      </w:r>
+    </w:p>
+    <w:p>
+      <w:pPr>
+        <w:jc w:val="center"/>
+        <w:rPr>
+          <w:rFonts w:ascii="Courier New" w:hAnsi="Courier New" w:cs="Courier New"/>
+        </w:rPr>
+      </w:pPr>
+      <w:r>
+        <w:rPr>
+          <w:rFonts w:ascii="Courier New" w:hAnsi="Courier New" w:cs="Courier New"/>
+        </w:rPr>
+        <w:t>Mum</w:t>
+      </w:r>
+    </w:p>
+    <w:p>
+      <w:pPr>
+        <w:rPr>
+          <w:rFonts w:ascii="Courier New" w:hAnsi="Courier New" w:cs="Courier New"/>
+        </w:rPr>
+      </w:pPr>
+      <w:r>
+        <w:rPr>
+          <w:rFonts w:ascii="Courier New" w:hAnsi="Courier New" w:cs="Courier New"/>
+        </w:rPr>
+        <w:t>You never know. Just to make sure, why don't you show us? Like a little training session for emergencies?</w:t>
+      </w:r>
+    </w:p>
+    <w:p>
+      <w:pPr>
+        <w:jc w:val="center"/>
+        <w:rPr>
+          <w:rFonts w:ascii="Courier New" w:hAnsi="Courier New" w:cs="Courier New"/>
+        </w:rPr>
+      </w:pPr>
+      <w:r>
+        <w:rPr>
+          <w:rFonts w:ascii="Courier New" w:hAnsi="Courier New" w:cs="Courier New"/>
+        </w:rPr>
+        <w:t>Valeria</w:t>
+      </w:r>
+    </w:p>
+    <w:p>
+      <w:pPr>
+        <w:rPr>
+          <w:rFonts w:ascii="Courier New" w:hAnsi="Courier New" w:cs="Courier New"/>
+        </w:rPr>
+      </w:pPr>
+      <w:r>
+        <w:rPr>
+          <w:rFonts w:ascii="Courier New" w:hAnsi="Courier New" w:cs="Courier New"/>
+        </w:rPr>
+        <w:t>Ok....sure I guess</w:t>
+      </w:r>
+    </w:p>
+    <w:p>
+      <w:pPr>
+        <w:rPr>
+          <w:rFonts w:ascii="Courier New" w:hAnsi="Courier New" w:cs="Courier New"/>
+        </w:rPr>
+      </w:pPr>
+      <w:r>
+        <w:rPr>
+          <w:rFonts w:ascii="Courier New" w:hAnsi="Courier New" w:cs="Courier New"/>
+        </w:rPr>
+        <w:t>We see the dad’s office, it's quite a m</w:t>
+      </w:r>
+      <w:r>
+        <w:rPr>
+          <w:rFonts w:ascii="Courier New" w:hAnsi="Courier New" w:cs="Courier New"/>
+        </w:rPr>
+        <w:t>e</w:t>
+      </w:r>
+      <w:r>
+        <w:rPr>
+          <w:rFonts w:ascii="Courier New" w:hAnsi="Courier New" w:cs="Courier New"/>
+        </w:rPr>
+        <w:t>ss, papers everywhere.</w:t>
+      </w:r>
+    </w:p>
+    <w:p>
+      <w:pPr>
+        <w:jc w:val="center"/>
+        <w:rPr>
+          <w:rFonts w:ascii="Courier New" w:hAnsi="Courier New" w:cs="Courier New"/>
+        </w:rPr>
+      </w:pPr>
+      <w:r>
+        <w:rPr>
+          <w:rFonts w:ascii="Courier New" w:hAnsi="Courier New" w:cs="Courier New"/>
+        </w:rPr>
+        <w:t>Mum</w:t>
+      </w:r>
+    </w:p>
+    <w:p>
+      <w:pPr>
+        <w:rPr>
+          <w:rFonts w:ascii="Courier New" w:hAnsi="Courier New" w:cs="Courier New"/>
+        </w:rPr>
+      </w:pPr>
+      <w:r>
+        <w:rPr>
+          <w:rFonts w:ascii="Courier New" w:hAnsi="Courier New" w:cs="Courier New"/>
+        </w:rPr>
         <w:lastRenderedPageBreak/>
-        <w:t>Ahhh</w:t>
-      </w:r>
-      <w:proofErr w:type="spellEnd"/>
-      <w:r>
-        <w:rPr>
-          <w:rFonts w:ascii="Courier New" w:hAnsi="Courier New" w:cs="Courier New"/>
-          <w:i/>
-          <w:iCs/>
-        </w:rPr>
-        <w:t xml:space="preserve"> wow, the room is bigger than I thought. But wait on the floor...</w:t>
-      </w:r>
-      <w:r>
-        <w:rPr>
-          <w:rFonts w:ascii="Courier New" w:hAnsi="Courier New" w:cs="Courier New"/>
-          <w:i/>
-          <w:iCs/>
-        </w:rPr>
-        <w:t>, I didn’t see that before.</w:t>
-      </w:r>
-    </w:p>
-    <w:p>
-      <w:pPr>
-        <w:rPr>
-          <w:rFonts w:ascii="Courier New" w:hAnsi="Courier New" w:cs="Courier New"/>
-        </w:rPr>
-      </w:pPr>
-      <w:r>
-        <w:rPr>
-          <w:rFonts w:ascii="Courier New" w:hAnsi="Courier New" w:cs="Courier New"/>
-        </w:rPr>
-        <w:t xml:space="preserve">Ankle cuffs are connected to a metal pipe. </w:t>
-      </w:r>
-    </w:p>
-    <w:p>
-      <w:pPr>
-        <w:ind w:firstLine="708"/>
-        <w:rPr>
-          <w:rFonts w:ascii="Courier New" w:hAnsi="Courier New" w:cs="Courier New"/>
-          <w:i/>
-          <w:iCs/>
-        </w:rPr>
-      </w:pPr>
-      <w:proofErr w:type="gramStart"/>
-      <w:r>
-        <w:rPr>
-          <w:rFonts w:ascii="Courier New" w:hAnsi="Courier New" w:cs="Courier New"/>
-          <w:i/>
-          <w:iCs/>
-        </w:rPr>
-        <w:t>Shit</w:t>
-      </w:r>
-      <w:proofErr w:type="gramEnd"/>
-      <w:r>
-        <w:rPr>
-          <w:rFonts w:ascii="Courier New" w:hAnsi="Courier New" w:cs="Courier New"/>
-          <w:i/>
-          <w:iCs/>
-        </w:rPr>
-        <w:t>, this is getting way too creepy, I want to go back upstairs.</w:t>
-      </w:r>
-    </w:p>
-    <w:p>
-      <w:pPr>
-        <w:rPr>
-          <w:rFonts w:ascii="Courier New" w:hAnsi="Courier New" w:cs="Courier New"/>
-        </w:rPr>
-      </w:pPr>
-      <w:r>
-        <w:rPr>
-          <w:rFonts w:ascii="Courier New" w:hAnsi="Courier New" w:cs="Courier New"/>
-        </w:rPr>
-        <w:t xml:space="preserve">Valeria runs upstairs and climbs through the small hole in the wall. </w:t>
-      </w:r>
-    </w:p>
-    <w:p>
-      <w:pPr>
-        <w:ind w:firstLine="708"/>
-        <w:rPr>
-          <w:rFonts w:ascii="Courier New" w:hAnsi="Courier New" w:cs="Courier New"/>
-          <w:i/>
-          <w:iCs/>
-        </w:rPr>
-      </w:pPr>
-      <w:r>
-        <w:rPr>
-          <w:rFonts w:ascii="Courier New" w:hAnsi="Courier New" w:cs="Courier New"/>
-          <w:i/>
-          <w:iCs/>
-        </w:rPr>
-        <w:t>Let's put up the painting, so it won't be so scary to see the room through the hole in the wall.</w:t>
-      </w:r>
-    </w:p>
-    <w:p>
-      <w:pPr>
-        <w:rPr>
-          <w:rFonts w:ascii="Courier New" w:hAnsi="Courier New" w:cs="Courier New"/>
-        </w:rPr>
-      </w:pPr>
-    </w:p>
-    <w:p>
-      <w:pPr>
-        <w:rPr>
-          <w:rFonts w:ascii="Courier New" w:hAnsi="Courier New" w:cs="Courier New"/>
-        </w:rPr>
-      </w:pPr>
-    </w:p>
-    <w:p>
-      <w:pPr>
-        <w:rPr>
-          <w:rFonts w:ascii="Courier New" w:hAnsi="Courier New" w:cs="Courier New"/>
-        </w:rPr>
-      </w:pPr>
-      <w:r>
-        <w:rPr>
-          <w:rFonts w:ascii="Courier New" w:hAnsi="Courier New" w:cs="Courier New"/>
-          <w:highlight w:val="yellow"/>
-        </w:rPr>
-        <w:t>If B:</w:t>
-      </w:r>
-    </w:p>
-    <w:p>
-      <w:pPr>
-        <w:rPr>
-          <w:rFonts w:ascii="Courier New" w:hAnsi="Courier New" w:cs="Courier New"/>
-          <w:i/>
-          <w:iCs/>
-        </w:rPr>
-      </w:pPr>
-      <w:r>
-        <w:rPr>
-          <w:rFonts w:ascii="Courier New" w:hAnsi="Courier New" w:cs="Courier New"/>
-          <w:i/>
-          <w:iCs/>
-        </w:rPr>
-        <w:t xml:space="preserve">I know my family is well off, but we used to never talk about money. It wasn't something to discuss during dinners, at least not that I remember of. </w:t>
-      </w:r>
-    </w:p>
-    <w:p>
-      <w:pPr>
-        <w:rPr>
-          <w:rFonts w:ascii="Courier New" w:hAnsi="Courier New" w:cs="Courier New"/>
-        </w:rPr>
-      </w:pPr>
-      <w:r>
-        <w:rPr>
-          <w:rFonts w:ascii="Courier New" w:hAnsi="Courier New" w:cs="Courier New"/>
-        </w:rPr>
-        <w:t>At the dinner table</w:t>
+        <w:t>Honey, look at the mess! You should at least try to keep it tidy!</w:t>
       </w:r>
     </w:p>
     <w:p>
@@ -3846,33 +4175,6 @@
         <w:rPr>
           <w:rFonts w:ascii="Courier New" w:hAnsi="Courier New" w:cs="Courier New"/>
         </w:rPr>
-        <w:t>Dad</w:t>
-      </w:r>
-    </w:p>
-    <w:p>
-      <w:pPr>
-        <w:rPr>
-          <w:rFonts w:ascii="Courier New" w:hAnsi="Courier New" w:cs="Courier New"/>
-        </w:rPr>
-      </w:pPr>
-      <w:r>
-        <w:rPr>
-          <w:rFonts w:ascii="Courier New" w:hAnsi="Courier New" w:cs="Courier New"/>
-        </w:rPr>
-        <w:t>Valeria, do you know how much you have on your bank account?</w:t>
-      </w:r>
-    </w:p>
-    <w:p>
-      <w:pPr>
-        <w:jc w:val="center"/>
-        <w:rPr>
-          <w:rFonts w:ascii="Courier New" w:hAnsi="Courier New" w:cs="Courier New"/>
-        </w:rPr>
-      </w:pPr>
-      <w:r>
-        <w:rPr>
-          <w:rFonts w:ascii="Courier New" w:hAnsi="Courier New" w:cs="Courier New"/>
-        </w:rPr>
         <w:t>Valeria</w:t>
       </w:r>
     </w:p>
@@ -3886,206 +4188,6 @@
         <w:rPr>
           <w:rFonts w:ascii="Courier New" w:hAnsi="Courier New" w:cs="Courier New"/>
         </w:rPr>
-        <w:t xml:space="preserve">Dad, don't you remember, you guys never wanted me to </w:t>
-      </w:r>
-      <w:r>
-        <w:rPr>
-          <w:rFonts w:ascii="Courier New" w:hAnsi="Courier New" w:cs="Courier New"/>
-        </w:rPr>
-        <w:t>spend</w:t>
-      </w:r>
-      <w:r>
-        <w:rPr>
-          <w:rFonts w:ascii="Courier New" w:hAnsi="Courier New" w:cs="Courier New"/>
-        </w:rPr>
-        <w:t xml:space="preserve"> much money, so you gave me my allowance in cash every month. I don't have access to my bank account. Only you have.</w:t>
-      </w:r>
-    </w:p>
-    <w:p>
-      <w:pPr>
-        <w:jc w:val="center"/>
-        <w:rPr>
-          <w:rFonts w:ascii="Courier New" w:hAnsi="Courier New" w:cs="Courier New"/>
-        </w:rPr>
-      </w:pPr>
-      <w:r>
-        <w:rPr>
-          <w:rFonts w:ascii="Courier New" w:hAnsi="Courier New" w:cs="Courier New"/>
-        </w:rPr>
-        <w:t>Dad</w:t>
-      </w:r>
-    </w:p>
-    <w:p>
-      <w:pPr>
-        <w:rPr>
-          <w:rFonts w:ascii="Courier New" w:hAnsi="Courier New" w:cs="Courier New"/>
-        </w:rPr>
-      </w:pPr>
-      <w:r>
-        <w:rPr>
-          <w:rFonts w:ascii="Courier New" w:hAnsi="Courier New" w:cs="Courier New"/>
-        </w:rPr>
-        <w:t>Ah right, I must be getting old, I forgot, yes of course, in cash. But in case of emergency, you know where to get it, right?</w:t>
-      </w:r>
-    </w:p>
-    <w:p>
-      <w:pPr>
-        <w:jc w:val="center"/>
-        <w:rPr>
-          <w:rFonts w:ascii="Courier New" w:hAnsi="Courier New" w:cs="Courier New"/>
-        </w:rPr>
-      </w:pPr>
-      <w:r>
-        <w:rPr>
-          <w:rFonts w:ascii="Courier New" w:hAnsi="Courier New" w:cs="Courier New"/>
-        </w:rPr>
-        <w:t>Valeria</w:t>
-      </w:r>
-    </w:p>
-    <w:p>
-      <w:pPr>
-        <w:rPr>
-          <w:rFonts w:ascii="Courier New" w:hAnsi="Courier New" w:cs="Courier New"/>
-        </w:rPr>
-      </w:pPr>
-      <w:r>
-        <w:rPr>
-          <w:rFonts w:ascii="Courier New" w:hAnsi="Courier New" w:cs="Courier New"/>
-        </w:rPr>
-        <w:t xml:space="preserve">Yeah, in your office, you showed me when I turned 16. Don't worry, why would there be an emergency? </w:t>
-      </w:r>
-    </w:p>
-    <w:p>
-      <w:pPr>
-        <w:jc w:val="center"/>
-        <w:rPr>
-          <w:rFonts w:ascii="Courier New" w:hAnsi="Courier New" w:cs="Courier New"/>
-        </w:rPr>
-      </w:pPr>
-      <w:r>
-        <w:rPr>
-          <w:rFonts w:ascii="Courier New" w:hAnsi="Courier New" w:cs="Courier New"/>
-        </w:rPr>
-        <w:t>Mum</w:t>
-      </w:r>
-    </w:p>
-    <w:p>
-      <w:pPr>
-        <w:rPr>
-          <w:rFonts w:ascii="Courier New" w:hAnsi="Courier New" w:cs="Courier New"/>
-        </w:rPr>
-      </w:pPr>
-      <w:r>
-        <w:rPr>
-          <w:rFonts w:ascii="Courier New" w:hAnsi="Courier New" w:cs="Courier New"/>
-        </w:rPr>
-        <w:t>You never know. Just to make sure, why don't you show us? Like a little training session for emergencies?</w:t>
-      </w:r>
-    </w:p>
-    <w:p>
-      <w:pPr>
-        <w:jc w:val="center"/>
-        <w:rPr>
-          <w:rFonts w:ascii="Courier New" w:hAnsi="Courier New" w:cs="Courier New"/>
-        </w:rPr>
-      </w:pPr>
-      <w:r>
-        <w:rPr>
-          <w:rFonts w:ascii="Courier New" w:hAnsi="Courier New" w:cs="Courier New"/>
-        </w:rPr>
-        <w:t>Valeria</w:t>
-      </w:r>
-    </w:p>
-    <w:p>
-      <w:pPr>
-        <w:rPr>
-          <w:rFonts w:ascii="Courier New" w:hAnsi="Courier New" w:cs="Courier New"/>
-        </w:rPr>
-      </w:pPr>
-      <w:r>
-        <w:rPr>
-          <w:rFonts w:ascii="Courier New" w:hAnsi="Courier New" w:cs="Courier New"/>
-        </w:rPr>
-        <w:t>Ok....sure I guess</w:t>
-      </w:r>
-    </w:p>
-    <w:p>
-      <w:pPr>
-        <w:rPr>
-          <w:rFonts w:ascii="Courier New" w:hAnsi="Courier New" w:cs="Courier New"/>
-        </w:rPr>
-      </w:pPr>
-      <w:r>
-        <w:rPr>
-          <w:rFonts w:ascii="Courier New" w:hAnsi="Courier New" w:cs="Courier New"/>
-        </w:rPr>
-        <w:t>We see the dad’s office, it's quite a m</w:t>
-      </w:r>
-      <w:r>
-        <w:rPr>
-          <w:rFonts w:ascii="Courier New" w:hAnsi="Courier New" w:cs="Courier New"/>
-        </w:rPr>
-        <w:t>e</w:t>
-      </w:r>
-      <w:r>
-        <w:rPr>
-          <w:rFonts w:ascii="Courier New" w:hAnsi="Courier New" w:cs="Courier New"/>
-        </w:rPr>
-        <w:t>ss, papers everywhere.</w:t>
-      </w:r>
-    </w:p>
-    <w:p>
-      <w:pPr>
-        <w:jc w:val="center"/>
-        <w:rPr>
-          <w:rFonts w:ascii="Courier New" w:hAnsi="Courier New" w:cs="Courier New"/>
-        </w:rPr>
-      </w:pPr>
-      <w:r>
-        <w:rPr>
-          <w:rFonts w:ascii="Courier New" w:hAnsi="Courier New" w:cs="Courier New"/>
-        </w:rPr>
-        <w:t>Mum</w:t>
-      </w:r>
-    </w:p>
-    <w:p>
-      <w:pPr>
-        <w:rPr>
-          <w:rFonts w:ascii="Courier New" w:hAnsi="Courier New" w:cs="Courier New"/>
-        </w:rPr>
-      </w:pPr>
-      <w:r>
-        <w:rPr>
-          <w:rFonts w:ascii="Courier New" w:hAnsi="Courier New" w:cs="Courier New"/>
-        </w:rPr>
-        <w:t>Honey, look at the mess! You should at least try to keep it tidy!</w:t>
-      </w:r>
-    </w:p>
-    <w:p>
-      <w:pPr>
-        <w:jc w:val="center"/>
-        <w:rPr>
-          <w:rFonts w:ascii="Courier New" w:hAnsi="Courier New" w:cs="Courier New"/>
-        </w:rPr>
-      </w:pPr>
-      <w:r>
-        <w:rPr>
-          <w:rFonts w:ascii="Courier New" w:hAnsi="Courier New" w:cs="Courier New"/>
-        </w:rPr>
-        <w:t>Valeria</w:t>
-      </w:r>
-    </w:p>
-    <w:p>
-      <w:pPr>
-        <w:rPr>
-          <w:rFonts w:ascii="Courier New" w:hAnsi="Courier New" w:cs="Courier New"/>
-        </w:rPr>
-      </w:pPr>
-      <w:r>
-        <w:rPr>
-          <w:rFonts w:ascii="Courier New" w:hAnsi="Courier New" w:cs="Courier New"/>
-        </w:rPr>
-        <w:lastRenderedPageBreak/>
         <w:t>So, if for any reason I need money and you guys aren't around, I'm allowed to open the safe in the couch.</w:t>
       </w:r>
     </w:p>
@@ -4422,6 +4524,7 @@
         <w:rPr>
           <w:rFonts w:ascii="Courier New" w:hAnsi="Courier New" w:cs="Courier New"/>
         </w:rPr>
+        <w:lastRenderedPageBreak/>
         <w:t>*TV in the background. The user has about 30 seconds time to click on the TV to turn it on. -&gt; special scene</w:t>
       </w:r>
     </w:p>
@@ -4761,6 +4864,7 @@
       </w:pPr>
       <w:bookmarkStart w:id="6" w:name="_Toc106637434"/>
       <w:r>
+        <w:lastRenderedPageBreak/>
         <w:t>Scene 5</w:t>
       </w:r>
       <w:bookmarkEnd w:id="6"/>
@@ -4776,7 +4880,6 @@
         <w:rPr>
           <w:rFonts w:ascii="Courier New" w:hAnsi="Courier New" w:cs="Courier New"/>
         </w:rPr>
-        <w:lastRenderedPageBreak/>
         <w:t>Valeria is in the hallway, looking into the half-open room where her mum and brother talk</w:t>
       </w:r>
     </w:p>
@@ -5231,6 +5334,7 @@
           <w:bCs/>
           <w:u w:val="single"/>
         </w:rPr>
+        <w:lastRenderedPageBreak/>
         <w:t>pretend to be asleep</w:t>
       </w:r>
     </w:p>
@@ -5245,7 +5349,6 @@
         <w:rPr>
           <w:rFonts w:ascii="Courier New" w:hAnsi="Courier New" w:cs="Courier New"/>
         </w:rPr>
-        <w:lastRenderedPageBreak/>
         <w:t>B</w:t>
       </w:r>
       <w:r>
@@ -5689,6 +5792,7 @@
           <w:i/>
           <w:iCs/>
         </w:rPr>
+        <w:lastRenderedPageBreak/>
         <w:t>I remember now...my head hurts...</w:t>
       </w:r>
       <w:proofErr w:type="spellStart"/>
@@ -5712,7 +5816,6 @@
         <w:rPr>
           <w:rFonts w:ascii="Courier New" w:hAnsi="Courier New" w:cs="Courier New"/>
         </w:rPr>
-        <w:lastRenderedPageBreak/>
         <w:t>back to reality</w:t>
       </w:r>
     </w:p>
@@ -7403,22 +7506,22 @@
         <w:rPr>
           <w:rFonts w:ascii="Courier New" w:hAnsi="Courier New" w:cs="Courier New"/>
         </w:rPr>
+        <w:t>Mum and Valeria go downstairs, Dad placed his hand on Valeria's neck, so she doesn't run away</w:t>
+      </w:r>
+    </w:p>
+    <w:p>
+      <w:pPr>
+        <w:rPr>
+          <w:rFonts w:ascii="Courier New" w:hAnsi="Courier New" w:cs="Courier New"/>
+          <w:i/>
+          <w:iCs/>
+        </w:rPr>
+      </w:pPr>
+      <w:r>
+        <w:rPr>
+          <w:rFonts w:ascii="Courier New" w:hAnsi="Courier New" w:cs="Courier New"/>
+        </w:rPr>
         <w:lastRenderedPageBreak/>
-        <w:t>Mum and Valeria go downstairs, Dad placed his hand on Valeria's neck, so she doesn't run away</w:t>
-      </w:r>
-    </w:p>
-    <w:p>
-      <w:pPr>
-        <w:rPr>
-          <w:rFonts w:ascii="Courier New" w:hAnsi="Courier New" w:cs="Courier New"/>
-          <w:i/>
-          <w:iCs/>
-        </w:rPr>
-      </w:pPr>
-      <w:r>
-        <w:rPr>
-          <w:rFonts w:ascii="Courier New" w:hAnsi="Courier New" w:cs="Courier New"/>
-        </w:rPr>
         <w:tab/>
       </w:r>
       <w:r>
@@ -7860,43 +7963,43 @@
         <w:rPr>
           <w:rFonts w:ascii="Courier New" w:hAnsi="Courier New" w:cs="Courier New"/>
         </w:rPr>
+        <w:t>*</w:t>
+      </w:r>
+      <w:proofErr w:type="gramStart"/>
+      <w:r>
+        <w:rPr>
+          <w:rFonts w:ascii="Courier New" w:hAnsi="Courier New" w:cs="Courier New"/>
+        </w:rPr>
+        <w:t>clack</w:t>
+      </w:r>
+      <w:proofErr w:type="gramEnd"/>
+      <w:r>
+        <w:rPr>
+          <w:rFonts w:ascii="Courier New" w:hAnsi="Courier New" w:cs="Courier New"/>
+        </w:rPr>
+        <w:t>, the door is open</w:t>
+      </w:r>
+    </w:p>
+    <w:p>
+      <w:pPr>
+        <w:rPr>
+          <w:rFonts w:ascii="Courier New" w:hAnsi="Courier New" w:cs="Courier New"/>
+        </w:rPr>
+      </w:pPr>
+    </w:p>
+    <w:p>
+      <w:pPr>
+        <w:rPr>
+          <w:rFonts w:ascii="Courier New" w:hAnsi="Courier New" w:cs="Courier New"/>
+          <w:i/>
+          <w:iCs/>
+        </w:rPr>
+      </w:pPr>
+      <w:r>
+        <w:rPr>
+          <w:rFonts w:ascii="Courier New" w:hAnsi="Courier New" w:cs="Courier New"/>
+        </w:rPr>
         <w:lastRenderedPageBreak/>
-        <w:t>*</w:t>
-      </w:r>
-      <w:proofErr w:type="gramStart"/>
-      <w:r>
-        <w:rPr>
-          <w:rFonts w:ascii="Courier New" w:hAnsi="Courier New" w:cs="Courier New"/>
-        </w:rPr>
-        <w:t>clack</w:t>
-      </w:r>
-      <w:proofErr w:type="gramEnd"/>
-      <w:r>
-        <w:rPr>
-          <w:rFonts w:ascii="Courier New" w:hAnsi="Courier New" w:cs="Courier New"/>
-        </w:rPr>
-        <w:t>, the door is open</w:t>
-      </w:r>
-    </w:p>
-    <w:p>
-      <w:pPr>
-        <w:rPr>
-          <w:rFonts w:ascii="Courier New" w:hAnsi="Courier New" w:cs="Courier New"/>
-        </w:rPr>
-      </w:pPr>
-    </w:p>
-    <w:p>
-      <w:pPr>
-        <w:rPr>
-          <w:rFonts w:ascii="Courier New" w:hAnsi="Courier New" w:cs="Courier New"/>
-          <w:i/>
-          <w:iCs/>
-        </w:rPr>
-      </w:pPr>
-      <w:r>
-        <w:rPr>
-          <w:rFonts w:ascii="Courier New" w:hAnsi="Courier New" w:cs="Courier New"/>
-        </w:rPr>
         <w:tab/>
       </w:r>
       <w:r>

</xml_diff>